<commit_message>
Update Changes from feedback.docx
</commit_message>
<xml_diff>
--- a/Informational Technology (Game Design)/Part 2/Cluster - UI Production/Build graphical user interfaces/Changes from feedback.docx
+++ b/Informational Technology (Game Design)/Part 2/Cluster - UI Production/Build graphical user interfaces/Changes from feedback.docx
@@ -433,26 +433,6 @@
           <w:lang w:val="en-US"/>
         </w:rPr>
       </w:pPr>
-    </w:p>
-    <w:p>
-      <w:pPr>
-        <w:pStyle w:val="MyStyle"/>
-        <w:rPr>
-          <w:lang w:val="en-US"/>
-        </w:rPr>
-      </w:pPr>
-      <w:r>
-        <w:rPr>
-          <w:lang w:val="en-US"/>
-        </w:rPr>
-        <w:t>Selected (</w:t>
-      </w:r>
-      <w:r>
-        <w:rPr>
-          <w:lang w:val="en-US"/>
-        </w:rPr>
-        <w:t>Highlighted) colour change</w:t>
-      </w:r>
     </w:p>
     <w:tbl>
       <w:tblPr>
@@ -527,6 +507,18 @@
               </w:rPr>
               <w:t>Will be done</w:t>
             </w:r>
+            <w:r>
+              <w:rPr>
+                <w:lang w:val="en-US"/>
+              </w:rPr>
+              <w:t>?</w:t>
+            </w:r>
+            <w:r>
+              <w:rPr>
+                <w:lang w:val="en-US"/>
+              </w:rPr>
+              <w:t xml:space="preserve"> (Y/N)</w:t>
+            </w:r>
           </w:p>
         </w:tc>
       </w:tr>
@@ -542,6 +534,38 @@
                 <w:lang w:val="en-US"/>
               </w:rPr>
             </w:pPr>
+            <w:r>
+              <w:rPr>
+                <w:lang w:val="en-US"/>
+              </w:rPr>
+              <w:t>Highlighted colour is too light</w:t>
+            </w:r>
+            <w:r>
+              <w:rPr>
+                <w:lang w:val="en-US"/>
+              </w:rPr>
+              <w:t>.</w:t>
+            </w:r>
+          </w:p>
+          <w:p>
+            <w:pPr>
+              <w:pStyle w:val="MyStyle"/>
+              <w:rPr>
+                <w:lang w:val="en-US"/>
+              </w:rPr>
+            </w:pPr>
+            <w:r>
+              <w:rPr>
+                <w:lang w:val="en-US"/>
+              </w:rPr>
+              <w:t>Highlight for keyboard slider</w:t>
+            </w:r>
+            <w:r>
+              <w:rPr>
+                <w:lang w:val="en-US"/>
+              </w:rPr>
+              <w:t>.</w:t>
+            </w:r>
           </w:p>
         </w:tc>
         <w:tc>
@@ -555,6 +579,12 @@
                 <w:lang w:val="en-US"/>
               </w:rPr>
             </w:pPr>
+            <w:r>
+              <w:rPr>
+                <w:lang w:val="en-US"/>
+              </w:rPr>
+              <w:t>Selected (Highlighted) colour change</w:t>
+            </w:r>
           </w:p>
         </w:tc>
         <w:tc>
@@ -568,6 +598,12 @@
                 <w:lang w:val="en-US"/>
               </w:rPr>
             </w:pPr>
+            <w:r>
+              <w:rPr>
+                <w:lang w:val="en-US"/>
+              </w:rPr>
+              <w:t>Y</w:t>
+            </w:r>
           </w:p>
         </w:tc>
       </w:tr>
@@ -583,6 +619,12 @@
                 <w:lang w:val="en-US"/>
               </w:rPr>
             </w:pPr>
+            <w:r>
+              <w:rPr>
+                <w:lang w:val="en-US"/>
+              </w:rPr>
+              <w:t>Don’t need a save button in the load menu</w:t>
+            </w:r>
           </w:p>
         </w:tc>
         <w:tc>
@@ -596,6 +638,12 @@
                 <w:lang w:val="en-US"/>
               </w:rPr>
             </w:pPr>
+            <w:r>
+              <w:rPr>
+                <w:lang w:val="en-US"/>
+              </w:rPr>
+              <w:t>Get rid of the save button</w:t>
+            </w:r>
           </w:p>
         </w:tc>
         <w:tc>
@@ -609,6 +657,364 @@
                 <w:lang w:val="en-US"/>
               </w:rPr>
             </w:pPr>
+            <w:r>
+              <w:rPr>
+                <w:lang w:val="en-US"/>
+              </w:rPr>
+              <w:t>N</w:t>
+            </w:r>
+          </w:p>
+        </w:tc>
+      </w:tr>
+      <w:tr>
+        <w:tc>
+          <w:tcPr>
+            <w:tcW w:w="3005" w:type="dxa"/>
+          </w:tcPr>
+          <w:p>
+            <w:pPr>
+              <w:pStyle w:val="MyStyle"/>
+              <w:rPr>
+                <w:lang w:val="en-US"/>
+              </w:rPr>
+            </w:pPr>
+            <w:r>
+              <w:rPr>
+                <w:lang w:val="en-US"/>
+              </w:rPr>
+              <w:t>Copy needs two parameters to get the function.</w:t>
+            </w:r>
+          </w:p>
+        </w:tc>
+        <w:tc>
+          <w:tcPr>
+            <w:tcW w:w="3005" w:type="dxa"/>
+          </w:tcPr>
+          <w:p>
+            <w:pPr>
+              <w:pStyle w:val="MyStyle"/>
+              <w:rPr>
+                <w:lang w:val="en-US"/>
+              </w:rPr>
+            </w:pPr>
+            <w:r>
+              <w:rPr>
+                <w:lang w:val="en-US"/>
+              </w:rPr>
+              <w:t>Make it so you need to select a save slot that you want to put the copy in.</w:t>
+            </w:r>
+          </w:p>
+        </w:tc>
+        <w:tc>
+          <w:tcPr>
+            <w:tcW w:w="3006" w:type="dxa"/>
+          </w:tcPr>
+          <w:p>
+            <w:pPr>
+              <w:pStyle w:val="MyStyle"/>
+              <w:rPr>
+                <w:lang w:val="en-US"/>
+              </w:rPr>
+            </w:pPr>
+            <w:r>
+              <w:rPr>
+                <w:lang w:val="en-US"/>
+              </w:rPr>
+              <w:t>N but Possible for a later time.</w:t>
+            </w:r>
+          </w:p>
+        </w:tc>
+      </w:tr>
+      <w:tr>
+        <w:tc>
+          <w:tcPr>
+            <w:tcW w:w="3005" w:type="dxa"/>
+          </w:tcPr>
+          <w:p>
+            <w:pPr>
+              <w:pStyle w:val="MyStyle"/>
+              <w:rPr>
+                <w:lang w:val="en-US"/>
+              </w:rPr>
+            </w:pPr>
+            <w:r>
+              <w:rPr>
+                <w:lang w:val="en-US"/>
+              </w:rPr>
+              <w:lastRenderedPageBreak/>
+              <w:t>Getting the number value of the sliders</w:t>
+            </w:r>
+          </w:p>
+        </w:tc>
+        <w:tc>
+          <w:tcPr>
+            <w:tcW w:w="3005" w:type="dxa"/>
+          </w:tcPr>
+          <w:p>
+            <w:pPr>
+              <w:pStyle w:val="MyStyle"/>
+              <w:rPr>
+                <w:lang w:val="en-US"/>
+              </w:rPr>
+            </w:pPr>
+            <w:r>
+              <w:rPr>
+                <w:lang w:val="en-US"/>
+              </w:rPr>
+              <w:t>Make text boxes that change number value depending on what the slider is set to.</w:t>
+            </w:r>
+          </w:p>
+        </w:tc>
+        <w:tc>
+          <w:tcPr>
+            <w:tcW w:w="3006" w:type="dxa"/>
+          </w:tcPr>
+          <w:p>
+            <w:pPr>
+              <w:pStyle w:val="MyStyle"/>
+              <w:rPr>
+                <w:lang w:val="en-US"/>
+              </w:rPr>
+            </w:pPr>
+            <w:r>
+              <w:rPr>
+                <w:lang w:val="en-US"/>
+              </w:rPr>
+              <w:t>Y</w:t>
+            </w:r>
+          </w:p>
+        </w:tc>
+      </w:tr>
+      <w:tr>
+        <w:tc>
+          <w:tcPr>
+            <w:tcW w:w="3005" w:type="dxa"/>
+          </w:tcPr>
+          <w:p>
+            <w:pPr>
+              <w:pStyle w:val="MyStyle"/>
+            </w:pPr>
+            <w:r>
+              <w:t>Input field for the contact developer</w:t>
+            </w:r>
+            <w:r>
+              <w:t>.</w:t>
+            </w:r>
+          </w:p>
+        </w:tc>
+        <w:tc>
+          <w:tcPr>
+            <w:tcW w:w="3005" w:type="dxa"/>
+          </w:tcPr>
+          <w:p>
+            <w:pPr>
+              <w:pStyle w:val="MyStyle"/>
+              <w:rPr>
+                <w:lang w:val="en-US"/>
+              </w:rPr>
+            </w:pPr>
+            <w:r>
+              <w:rPr>
+                <w:lang w:val="en-US"/>
+              </w:rPr>
+              <w:t>Add a button to bring up a menu to put a message &amp; a button in that menu to send it.</w:t>
+            </w:r>
+          </w:p>
+        </w:tc>
+        <w:tc>
+          <w:tcPr>
+            <w:tcW w:w="3006" w:type="dxa"/>
+          </w:tcPr>
+          <w:p>
+            <w:pPr>
+              <w:pStyle w:val="MyStyle"/>
+              <w:rPr>
+                <w:lang w:val="en-US"/>
+              </w:rPr>
+            </w:pPr>
+            <w:r>
+              <w:rPr>
+                <w:lang w:val="en-US"/>
+              </w:rPr>
+              <w:t>Y</w:t>
+            </w:r>
+          </w:p>
+        </w:tc>
+      </w:tr>
+      <w:tr>
+        <w:tc>
+          <w:tcPr>
+            <w:tcW w:w="3005" w:type="dxa"/>
+          </w:tcPr>
+          <w:p>
+            <w:pPr>
+              <w:pStyle w:val="MyStyle"/>
+            </w:pPr>
+            <w:r>
+              <w:t>Confirm menu for the quit button.</w:t>
+            </w:r>
+          </w:p>
+        </w:tc>
+        <w:tc>
+          <w:tcPr>
+            <w:tcW w:w="3005" w:type="dxa"/>
+          </w:tcPr>
+          <w:p>
+            <w:pPr>
+              <w:pStyle w:val="MyStyle"/>
+              <w:rPr>
+                <w:lang w:val="en-US"/>
+              </w:rPr>
+            </w:pPr>
+            <w:r>
+              <w:rPr>
+                <w:lang w:val="en-US"/>
+              </w:rPr>
+              <w:t>Add a confirmation menu for making sure the player wants to quit.</w:t>
+            </w:r>
+          </w:p>
+        </w:tc>
+        <w:tc>
+          <w:tcPr>
+            <w:tcW w:w="3006" w:type="dxa"/>
+          </w:tcPr>
+          <w:p>
+            <w:pPr>
+              <w:pStyle w:val="MyStyle"/>
+              <w:rPr>
+                <w:lang w:val="en-US"/>
+              </w:rPr>
+            </w:pPr>
+            <w:r>
+              <w:rPr>
+                <w:lang w:val="en-US"/>
+              </w:rPr>
+              <w:t>Y</w:t>
+            </w:r>
+          </w:p>
+        </w:tc>
+      </w:tr>
+      <w:tr>
+        <w:tc>
+          <w:tcPr>
+            <w:tcW w:w="3005" w:type="dxa"/>
+          </w:tcPr>
+          <w:p>
+            <w:pPr>
+              <w:pStyle w:val="MyStyle"/>
+              <w:rPr>
+                <w:lang w:val="en-US"/>
+              </w:rPr>
+            </w:pPr>
+            <w:r>
+              <w:rPr>
+                <w:lang w:val="en-US"/>
+              </w:rPr>
+              <w:t>Controller works but is weird cos can’t type name</w:t>
+            </w:r>
+            <w:r>
+              <w:rPr>
+                <w:lang w:val="en-US"/>
+              </w:rPr>
+              <w:t>.</w:t>
+            </w:r>
+          </w:p>
+        </w:tc>
+        <w:tc>
+          <w:tcPr>
+            <w:tcW w:w="3005" w:type="dxa"/>
+          </w:tcPr>
+          <w:p>
+            <w:pPr>
+              <w:pStyle w:val="MyStyle"/>
+              <w:rPr>
+                <w:lang w:val="en-US"/>
+              </w:rPr>
+            </w:pPr>
+            <w:r>
+              <w:rPr>
+                <w:lang w:val="en-US"/>
+              </w:rPr>
+              <w:t>Not sure how to do this without saying to just use keyboard for the typing.</w:t>
+            </w:r>
+          </w:p>
+        </w:tc>
+        <w:tc>
+          <w:tcPr>
+            <w:tcW w:w="3006" w:type="dxa"/>
+          </w:tcPr>
+          <w:p>
+            <w:pPr>
+              <w:pStyle w:val="MyStyle"/>
+              <w:rPr>
+                <w:lang w:val="en-US"/>
+              </w:rPr>
+            </w:pPr>
+            <w:r>
+              <w:rPr>
+                <w:lang w:val="en-US"/>
+              </w:rPr>
+              <w:t>N</w:t>
+            </w:r>
+          </w:p>
+        </w:tc>
+      </w:tr>
+      <w:tr>
+        <w:tc>
+          <w:tcPr>
+            <w:tcW w:w="3005" w:type="dxa"/>
+          </w:tcPr>
+          <w:p>
+            <w:pPr>
+              <w:pStyle w:val="MyStyle"/>
+              <w:rPr>
+                <w:lang w:val="en-US"/>
+              </w:rPr>
+            </w:pPr>
+            <w:r>
+              <w:rPr>
+                <w:lang w:val="en-US"/>
+              </w:rPr>
+              <w:t>All functionalities present EXCEPT Application.Quit()</w:t>
+            </w:r>
+          </w:p>
+        </w:tc>
+        <w:tc>
+          <w:tcPr>
+            <w:tcW w:w="3005" w:type="dxa"/>
+          </w:tcPr>
+          <w:p>
+            <w:pPr>
+              <w:pStyle w:val="MyStyle"/>
+              <w:rPr>
+                <w:lang w:val="en-US"/>
+              </w:rPr>
+            </w:pPr>
+            <w:r>
+              <w:rPr>
+                <w:lang w:val="en-US"/>
+              </w:rPr>
+              <w:t>Add the Application.Quit() function</w:t>
+            </w:r>
+          </w:p>
+        </w:tc>
+        <w:tc>
+          <w:tcPr>
+            <w:tcW w:w="3006" w:type="dxa"/>
+          </w:tcPr>
+          <w:p>
+            <w:pPr>
+              <w:pStyle w:val="MyStyle"/>
+              <w:rPr>
+                <w:lang w:val="en-US"/>
+              </w:rPr>
+            </w:pPr>
+            <w:r>
+              <w:rPr>
+                <w:lang w:val="en-US"/>
+              </w:rPr>
+              <w:t>Y</w:t>
+            </w:r>
           </w:p>
         </w:tc>
       </w:tr>
@@ -620,6 +1026,140 @@
           <w:lang w:val="en-US"/>
         </w:rPr>
       </w:pPr>
+    </w:p>
+    <w:p>
+      <w:pPr>
+        <w:pStyle w:val="MyStyle"/>
+        <w:rPr>
+          <w:lang w:val="en-US"/>
+        </w:rPr>
+      </w:pPr>
+      <w:r>
+        <w:rPr>
+          <w:lang w:val="en-US"/>
+        </w:rPr>
+        <w:t xml:space="preserve">Text Colour </w:t>
+      </w:r>
+      <w:r>
+        <w:rPr>
+          <w:lang w:val="en-US"/>
+        </w:rPr>
+        <w:t>6C1641</w:t>
+      </w:r>
+    </w:p>
+    <w:p>
+      <w:pPr>
+        <w:pStyle w:val="MyStyle"/>
+        <w:rPr>
+          <w:lang w:val="en-US"/>
+        </w:rPr>
+      </w:pPr>
+      <w:r>
+        <w:rPr>
+          <w:lang w:val="en-US"/>
+        </w:rPr>
+        <w:t xml:space="preserve">Panel colour </w:t>
+      </w:r>
+      <w:r>
+        <w:rPr>
+          <w:lang w:val="en-US"/>
+        </w:rPr>
+        <w:t>E993BE</w:t>
+      </w:r>
+    </w:p>
+    <w:p>
+      <w:pPr>
+        <w:pStyle w:val="MyStyle"/>
+        <w:rPr>
+          <w:lang w:val="en-US"/>
+        </w:rPr>
+      </w:pPr>
+      <w:r>
+        <w:rPr>
+          <w:lang w:val="en-US"/>
+        </w:rPr>
+        <w:t>Button Colours</w:t>
+      </w:r>
+    </w:p>
+    <w:p>
+      <w:pPr>
+        <w:pStyle w:val="MyStyle"/>
+        <w:rPr>
+          <w:lang w:val="en-US"/>
+        </w:rPr>
+      </w:pPr>
+      <w:r>
+        <w:rPr>
+          <w:lang w:val="en-US"/>
+        </w:rPr>
+        <w:t xml:space="preserve">Normal colour </w:t>
+      </w:r>
+      <w:r>
+        <w:rPr>
+          <w:lang w:val="en-US"/>
+        </w:rPr>
+        <w:t>93E9BE</w:t>
+      </w:r>
+    </w:p>
+    <w:p>
+      <w:pPr>
+        <w:pStyle w:val="MyStyle"/>
+        <w:rPr>
+          <w:lang w:val="en-US"/>
+        </w:rPr>
+      </w:pPr>
+      <w:r>
+        <w:rPr>
+          <w:lang w:val="en-US"/>
+        </w:rPr>
+        <w:t xml:space="preserve">Highlighted colour </w:t>
+      </w:r>
+      <w:r>
+        <w:rPr>
+          <w:lang w:val="en-US"/>
+        </w:rPr>
+        <w:t>E993BE</w:t>
+      </w:r>
+    </w:p>
+    <w:p>
+      <w:pPr>
+        <w:pStyle w:val="MyStyle"/>
+        <w:rPr>
+          <w:lang w:val="en-US"/>
+        </w:rPr>
+      </w:pPr>
+      <w:r>
+        <w:rPr>
+          <w:lang w:val="en-US"/>
+        </w:rPr>
+        <w:t xml:space="preserve">Pressed colour </w:t>
+      </w:r>
+      <w:r>
+        <w:rPr>
+          <w:lang w:val="en-US"/>
+        </w:rPr>
+        <w:t>93E993</w:t>
+      </w:r>
+    </w:p>
+    <w:p>
+      <w:pPr>
+        <w:pStyle w:val="MyStyle"/>
+        <w:rPr>
+          <w:lang w:val="en-US"/>
+        </w:rPr>
+      </w:pPr>
+      <w:r>
+        <w:rPr>
+          <w:lang w:val="en-US"/>
+        </w:rPr>
+        <w:t xml:space="preserve">Selected colour </w:t>
+      </w:r>
+      <w:r>
+        <w:rPr>
+          <w:lang w:val="en-US"/>
+        </w:rPr>
+        <w:t>BE93E9</w:t>
+      </w:r>
     </w:p>
     <w:sectPr>
       <w:pgSz w:w="11906" w:h="16838"/>

</xml_diff>